<commit_message>
Sprint 3 documentation done
</commit_message>
<xml_diff>
--- a/Documentación/Documento_de_entrega_sprint_2.docx
+++ b/Documentación/Documento_de_entrega_sprint_2.docx
@@ -388,7 +388,18 @@
                                       <w:szCs w:val="56"/>
                                       <w:lang w:eastAsia="en-US"/>
                                     </w:rPr>
-                                    <w:t>ENTREGA – SPRINT 1</w:t>
+                                    <w:t xml:space="preserve">ENTREGA – SPRINT </w:t>
+                                  </w:r>
+                                  <w:r>
+                                    <w:rPr>
+                                      <w:rFonts w:ascii="Calibri Light" w:eastAsia="Times New Roman" w:hAnsi="Calibri Light" w:cs="Times New Roman"/>
+                                      <w:caps/>
+                                      <w:color w:val="4472C4" w:themeColor="accent1"/>
+                                      <w:sz w:val="56"/>
+                                      <w:szCs w:val="56"/>
+                                      <w:lang w:eastAsia="en-US"/>
+                                    </w:rPr>
+                                    <w:t>2</w:t>
                                   </w:r>
                                 </w:p>
                               </w:txbxContent>
@@ -651,7 +662,18 @@
                                 <w:szCs w:val="56"/>
                                 <w:lang w:eastAsia="en-US"/>
                               </w:rPr>
-                              <w:t>ENTREGA – SPRINT 1</w:t>
+                              <w:t xml:space="preserve">ENTREGA – SPRINT </w:t>
+                            </w:r>
+                            <w:r>
+                              <w:rPr>
+                                <w:rFonts w:ascii="Calibri Light" w:eastAsia="Times New Roman" w:hAnsi="Calibri Light" w:cs="Times New Roman"/>
+                                <w:caps/>
+                                <w:color w:val="4472C4" w:themeColor="accent1"/>
+                                <w:sz w:val="56"/>
+                                <w:szCs w:val="56"/>
+                                <w:lang w:eastAsia="en-US"/>
+                              </w:rPr>
+                              <w:t>2</w:t>
                             </w:r>
                           </w:p>
                         </w:txbxContent>
@@ -1165,8 +1187,6 @@
                 <w:fldChar w:fldCharType="end"/>
               </w:r>
             </w:p>
-            <w:bookmarkStart w:id="0" w:name="_GoBack" w:displacedByCustomXml="next"/>
-            <w:bookmarkEnd w:id="0" w:displacedByCustomXml="next"/>
           </w:sdtContent>
         </w:sdt>
         <w:p>
@@ -1194,12 +1214,12 @@
           <w:pPr>
             <w:pStyle w:val="Ttulo1"/>
           </w:pPr>
-          <w:bookmarkStart w:id="1" w:name="_Toc37358177"/>
+          <w:bookmarkStart w:id="0" w:name="_Toc37358177"/>
           <w:r>
             <w:lastRenderedPageBreak/>
             <w:t>INTRODUCCIÓN</w:t>
           </w:r>
-          <w:bookmarkEnd w:id="1"/>
+          <w:bookmarkEnd w:id="0"/>
         </w:p>
         <w:p/>
         <w:p>
@@ -1282,12 +1302,12 @@
           <w:pPr>
             <w:pStyle w:val="Ttulo1"/>
           </w:pPr>
-          <w:bookmarkStart w:id="2" w:name="_Toc37358178"/>
+          <w:bookmarkStart w:id="1" w:name="_Toc37358178"/>
           <w:r>
             <w:lastRenderedPageBreak/>
             <w:t>NIVEL: APLICACIÓN NIVEL 2</w:t>
           </w:r>
-          <w:bookmarkEnd w:id="2"/>
+          <w:bookmarkEnd w:id="1"/>
         </w:p>
         <w:p/>
       </w:sdtContent>
@@ -1350,18 +1370,15 @@
       <w:pPr>
         <w:pStyle w:val="Ttulo1"/>
       </w:pPr>
-      <w:bookmarkStart w:id="3" w:name="_Toc37358179"/>
+      <w:bookmarkStart w:id="2" w:name="_Toc37358179"/>
       <w:r>
         <w:lastRenderedPageBreak/>
-        <w:t>NIVEL</w:t>
-      </w:r>
-      <w:r>
-        <w:t xml:space="preserve"> DE </w:t>
+        <w:t xml:space="preserve">NIVEL DE </w:t>
       </w:r>
       <w:r>
         <w:t>LOS ENTREGABLES AL QUE SE APLICA: 10</w:t>
       </w:r>
-      <w:bookmarkEnd w:id="3"/>
+      <w:bookmarkEnd w:id="2"/>
       <w:r>
         <w:t xml:space="preserve"> </w:t>
       </w:r>
@@ -1647,12 +1664,12 @@
       <w:pPr>
         <w:pStyle w:val="Ttulo1"/>
       </w:pPr>
-      <w:bookmarkStart w:id="4" w:name="_Toc37358180"/>
+      <w:bookmarkStart w:id="3" w:name="_Toc37358180"/>
       <w:r>
         <w:lastRenderedPageBreak/>
         <w:t>REQUISITOS DE NIVEL ADQUIRIDOS POR CADA PAREJA</w:t>
       </w:r>
-      <w:bookmarkEnd w:id="4"/>
+      <w:bookmarkEnd w:id="3"/>
     </w:p>
     <w:p/>
     <w:p>
@@ -1741,10 +1758,7 @@
         <w:t xml:space="preserve"> </w:t>
       </w:r>
       <w:r>
-        <w:t>varias restricciones como reglas de negocio</w:t>
-      </w:r>
-      <w:r>
-        <w:t>.</w:t>
+        <w:t>varias restricciones como reglas de negocio.</w:t>
       </w:r>
       <w:r>
         <w:t xml:space="preserve"> También rehicieron la documentación de las historias de usuario debido a las modificaciones que surgieron una vez iba evolucionando el proyecto.</w:t>
@@ -1827,39 +1841,23 @@
         <w:jc w:val="both"/>
       </w:pPr>
       <w:r>
-        <w:t xml:space="preserve">Implementación de pruebas unitarias de las historias de usuario y de los métodos correspondientes de los servicios y controladores en las entidades </w:t>
-      </w:r>
-      <w:r>
-        <w:t>Flight</w:t>
-      </w:r>
-      <w:r>
-        <w:t xml:space="preserve">, </w:t>
+        <w:t xml:space="preserve">Implementación de pruebas unitarias de las historias de usuario y de los métodos correspondientes de los servicios y controladores en las entidades Flight, </w:t>
       </w:r>
       <w:proofErr w:type="spellStart"/>
       <w:r>
-        <w:t>Air</w:t>
-      </w:r>
-      <w:r>
-        <w:t>line</w:t>
+        <w:t>Airline</w:t>
       </w:r>
       <w:proofErr w:type="spellEnd"/>
       <w:r>
         <w:t xml:space="preserve"> y </w:t>
       </w:r>
+      <w:proofErr w:type="spellStart"/>
       <w:r>
         <w:t>Plane</w:t>
       </w:r>
-      <w:r>
-        <w:t>, además de las pruebas parametrizadas</w:t>
-      </w:r>
-      <w:r>
-        <w:t xml:space="preserve"> y </w:t>
-      </w:r>
-      <w:r>
-        <w:t>varias restricciones como reglas de negocio.</w:t>
-      </w:r>
-      <w:r>
-        <w:t xml:space="preserve"> También implementaron la API que utilizaría nuestra aplicación y las pruebas automatizadas con Travis CI.</w:t>
+      <w:proofErr w:type="spellEnd"/>
+      <w:r>
+        <w:t>, además de las pruebas parametrizadas y varias restricciones como reglas de negocio. También implementaron la API que utilizaría nuestra aplicación y las pruebas automatizadas con Travis CI.</w:t>
       </w:r>
     </w:p>
     <w:p>
@@ -1888,25 +1886,7 @@
         <w:jc w:val="both"/>
       </w:pPr>
       <w:r>
-        <w:t xml:space="preserve">Implementación de pruebas unitarias de las historias de usuario y de los métodos correspondientes de los servicios y controladores </w:t>
-      </w:r>
-      <w:r>
-        <w:t>de la entidad</w:t>
-      </w:r>
-      <w:r>
-        <w:t xml:space="preserve"> </w:t>
-      </w:r>
-      <w:r>
-        <w:t>Flight</w:t>
-      </w:r>
-      <w:r>
-        <w:t>, además de las pruebas parametrizadas</w:t>
-      </w:r>
-      <w:r>
-        <w:t xml:space="preserve"> y varias restricciones como reglas de negocio</w:t>
-      </w:r>
-      <w:r>
-        <w:t>.</w:t>
+        <w:t>Implementación de pruebas unitarias de las historias de usuario y de los métodos correspondientes de los servicios y controladores de la entidad Flight, además de las pruebas parametrizadas y varias restricciones como reglas de negocio.</w:t>
       </w:r>
     </w:p>
     <w:p>
@@ -1943,12 +1923,12 @@
       <w:pPr>
         <w:pStyle w:val="Ttulo1"/>
       </w:pPr>
-      <w:bookmarkStart w:id="5" w:name="_Toc37358181"/>
+      <w:bookmarkStart w:id="4" w:name="_Toc37358181"/>
       <w:r>
         <w:lastRenderedPageBreak/>
         <w:t>ANÁLISIS RETROSPECTIVO DEL SPRINT</w:t>
       </w:r>
-      <w:bookmarkEnd w:id="5"/>
+      <w:bookmarkEnd w:id="4"/>
     </w:p>
     <w:p/>
     <w:p>
@@ -2395,7 +2375,7 @@
       </w:pPr>
     </w:pPrDefault>
   </w:docDefaults>
-  <w:latentStyles w:defLockedState="0" w:defUIPriority="99" w:defSemiHidden="0" w:defUnhideWhenUsed="0" w:defQFormat="0" w:count="377">
+  <w:latentStyles w:defLockedState="0" w:defUIPriority="99" w:defSemiHidden="0" w:defUnhideWhenUsed="0" w:defQFormat="0" w:count="376">
     <w:lsdException w:name="Normal" w:uiPriority="0" w:qFormat="1"/>
     <w:lsdException w:name="heading 1" w:uiPriority="9" w:qFormat="1"/>
     <w:lsdException w:name="heading 2" w:semiHidden="1" w:uiPriority="9" w:unhideWhenUsed="1" w:qFormat="1"/>
@@ -2501,6 +2481,7 @@
     <w:lsdException w:name="HTML Sample" w:semiHidden="1" w:unhideWhenUsed="1"/>
     <w:lsdException w:name="HTML Typewriter" w:semiHidden="1" w:unhideWhenUsed="1"/>
     <w:lsdException w:name="HTML Variable" w:semiHidden="1" w:unhideWhenUsed="1"/>
+    <w:lsdException w:name="Normal Table" w:semiHidden="1" w:unhideWhenUsed="1"/>
     <w:lsdException w:name="annotation subject" w:semiHidden="1" w:unhideWhenUsed="1"/>
     <w:lsdException w:name="No List" w:semiHidden="1" w:unhideWhenUsed="1"/>
     <w:lsdException w:name="Outline List 1" w:semiHidden="1" w:unhideWhenUsed="1"/>
@@ -2547,8 +2528,10 @@
     <w:lsdException w:name="Table Subtle 2" w:semiHidden="1" w:unhideWhenUsed="1"/>
     <w:lsdException w:name="Table Web 1" w:semiHidden="1" w:unhideWhenUsed="1"/>
     <w:lsdException w:name="Table Web 2" w:semiHidden="1" w:unhideWhenUsed="1"/>
+    <w:lsdException w:name="Table Web 3" w:semiHidden="1" w:unhideWhenUsed="1"/>
     <w:lsdException w:name="Balloon Text" w:semiHidden="1" w:unhideWhenUsed="1"/>
     <w:lsdException w:name="Table Grid" w:uiPriority="39"/>
+    <w:lsdException w:name="Table Theme" w:semiHidden="1" w:unhideWhenUsed="1"/>
     <w:lsdException w:name="Placeholder Text" w:semiHidden="1"/>
     <w:lsdException w:name="No Spacing" w:uiPriority="1" w:qFormat="1"/>
     <w:lsdException w:name="Light Shading" w:uiPriority="60"/>
@@ -2769,7 +2752,6 @@
     <w:lsdException w:name="Hashtag" w:semiHidden="1" w:unhideWhenUsed="1"/>
     <w:lsdException w:name="Unresolved Mention" w:semiHidden="1" w:unhideWhenUsed="1"/>
     <w:lsdException w:name="Smart Link" w:semiHidden="1" w:unhideWhenUsed="1"/>
-    <w:lsdException w:name="Smart Link Error" w:semiHidden="1" w:unhideWhenUsed="1"/>
   </w:latentStyles>
   <w:style w:type="paragraph" w:default="1" w:styleId="Normal">
     <w:name w:val="Normal"/>
@@ -3232,7 +3214,7 @@
 </file>
 
 <file path=customXml/itemProps2.xml><?xml version="1.0" encoding="utf-8"?>
-<ds:datastoreItem xmlns:ds="http://schemas.openxmlformats.org/officeDocument/2006/customXml" ds:itemID="{56B4E388-9B15-4148-82C5-7ECCC7C0F5BC}">
+<ds:datastoreItem xmlns:ds="http://schemas.openxmlformats.org/officeDocument/2006/customXml" ds:itemID="{1C72E766-5428-41E4-B716-64C13C0FFF03}">
   <ds:schemaRefs>
     <ds:schemaRef ds:uri="http://schemas.openxmlformats.org/officeDocument/2006/bibliography"/>
   </ds:schemaRefs>

</xml_diff>